<commit_message>
beach and docks add(Quizhou, infested city)
</commit_message>
<xml_diff>
--- a/campaings/Maailma/countries and quests/Quizhou.docx
+++ b/campaings/Maailma/countries and quests/Quizhou.docx
@@ -1138,6 +1138,12 @@
         </w:rPr>
         <w:t>Beach</w:t>
       </w:r>
+      <w:r>
+        <w:rPr>
+          <w:lang w:val="en-US"/>
+        </w:rPr>
+        <w:t>: Derek, an old man, potter, usually works at mornings and then sits on the beach, feeling, that something is calling him.</w:t>
+      </w:r>
     </w:p>
     <w:p>
       <w:pPr>
@@ -1151,105 +1157,125 @@
         </w:rPr>
         <w:t>Docks</w:t>
       </w:r>
-    </w:p>
-    <w:p>
-      <w:pPr>
-        <w:rPr>
-          <w:lang w:val="en-US"/>
-        </w:rPr>
-      </w:pPr>
-      <w:r>
-        <w:rPr>
-          <w:lang w:val="en-US"/>
-        </w:rPr>
-        <w:t>Blacksmith</w:t>
-      </w:r>
-    </w:p>
-    <w:p>
-      <w:pPr>
-        <w:rPr>
-          <w:lang w:val="en-US"/>
-        </w:rPr>
-      </w:pPr>
-      <w:r>
-        <w:rPr>
-          <w:lang w:val="en-US"/>
-        </w:rPr>
-        <w:t>Town square</w:t>
-      </w:r>
-    </w:p>
-    <w:p>
-      <w:pPr>
-        <w:rPr>
-          <w:lang w:val="en-US"/>
-        </w:rPr>
-      </w:pPr>
-      <w:r>
-        <w:rPr>
-          <w:lang w:val="en-US"/>
-        </w:rPr>
-        <w:t>Farms</w:t>
-      </w:r>
-    </w:p>
-    <w:p>
-      <w:pPr>
-        <w:rPr>
-          <w:lang w:val="en-US"/>
-        </w:rPr>
-      </w:pPr>
-      <w:r>
-        <w:rPr>
-          <w:lang w:val="en-US"/>
-        </w:rPr>
-        <w:t>Training grounds</w:t>
-      </w:r>
-      <w:r>
-        <w:rPr>
-          <w:lang w:val="en-US"/>
-        </w:rPr>
-        <w:t xml:space="preserve"> of local hunters</w:t>
-      </w:r>
-    </w:p>
-    <w:p>
-      <w:pPr>
-        <w:rPr>
-          <w:lang w:val="en-US"/>
-        </w:rPr>
-      </w:pPr>
-      <w:r>
-        <w:rPr>
-          <w:lang w:val="en-US"/>
-        </w:rPr>
-        <w:t>Hospital</w:t>
-      </w:r>
-      <w:r>
-        <w:rPr>
-          <w:lang w:val="en-US"/>
-        </w:rPr>
-        <w:t>: names of patients are never told, unless the patient himself will do it</w:t>
-      </w:r>
-    </w:p>
-    <w:p>
-      <w:pPr>
-        <w:ind w:left="708"/>
-        <w:rPr>
-          <w:lang w:val="en-US"/>
-        </w:rPr>
-      </w:pPr>
-      <w:r>
-        <w:rPr>
-          <w:lang w:val="en-US"/>
-        </w:rPr>
-        <w:t>Doctor Abra</w:t>
-      </w:r>
-      <w:r>
-        <w:rPr>
-          <w:lang w:val="en-US"/>
-        </w:rPr>
-        <w:t xml:space="preserve"> 7 level warlock, 2 level priest</w:t>
+      <w:r>
+        <w:rPr>
+          <w:lang w:val="en-US"/>
+        </w:rPr>
+        <w:t xml:space="preserve">: </w:t>
+      </w:r>
+    </w:p>
+    <w:p>
+      <w:pPr>
+        <w:rPr>
+          <w:lang w:val="en-US"/>
+        </w:rPr>
+      </w:pPr>
+      <w:r>
+        <w:rPr>
+          <w:lang w:val="en-US"/>
+        </w:rPr>
+        <w:tab/>
+        <w:t>Guild of fisherman is located here.</w:t>
       </w:r>
       <w:bookmarkStart w:id="0" w:name="_GoBack"/>
       <w:bookmarkEnd w:id="0"/>
+    </w:p>
+    <w:p>
+      <w:pPr>
+        <w:rPr>
+          <w:lang w:val="en-US"/>
+        </w:rPr>
+      </w:pPr>
+      <w:r>
+        <w:rPr>
+          <w:lang w:val="en-US"/>
+        </w:rPr>
+        <w:t>Blacksmith</w:t>
+      </w:r>
+    </w:p>
+    <w:p>
+      <w:pPr>
+        <w:rPr>
+          <w:lang w:val="en-US"/>
+        </w:rPr>
+      </w:pPr>
+      <w:r>
+        <w:rPr>
+          <w:lang w:val="en-US"/>
+        </w:rPr>
+        <w:t>Town square</w:t>
+      </w:r>
+    </w:p>
+    <w:p>
+      <w:pPr>
+        <w:rPr>
+          <w:lang w:val="en-US"/>
+        </w:rPr>
+      </w:pPr>
+      <w:r>
+        <w:rPr>
+          <w:lang w:val="en-US"/>
+        </w:rPr>
+        <w:t>Farms</w:t>
+      </w:r>
+    </w:p>
+    <w:p>
+      <w:pPr>
+        <w:rPr>
+          <w:lang w:val="en-US"/>
+        </w:rPr>
+      </w:pPr>
+      <w:r>
+        <w:rPr>
+          <w:lang w:val="en-US"/>
+        </w:rPr>
+        <w:t>Training grounds</w:t>
+      </w:r>
+      <w:r>
+        <w:rPr>
+          <w:lang w:val="en-US"/>
+        </w:rPr>
+        <w:t xml:space="preserve"> of local hunters</w:t>
+      </w:r>
+    </w:p>
+    <w:p>
+      <w:pPr>
+        <w:rPr>
+          <w:lang w:val="en-US"/>
+        </w:rPr>
+      </w:pPr>
+      <w:r>
+        <w:rPr>
+          <w:lang w:val="en-US"/>
+        </w:rPr>
+        <w:t>Hospital</w:t>
+      </w:r>
+      <w:r>
+        <w:rPr>
+          <w:lang w:val="en-US"/>
+        </w:rPr>
+        <w:t>: names of patients are never told, unless the patient himself will do it</w:t>
+      </w:r>
+    </w:p>
+    <w:p>
+      <w:pPr>
+        <w:ind w:left="708"/>
+        <w:rPr>
+          <w:lang w:val="en-US"/>
+        </w:rPr>
+      </w:pPr>
+      <w:r>
+        <w:rPr>
+          <w:lang w:val="en-US"/>
+        </w:rPr>
+        <w:t>Doctor Abra</w:t>
+      </w:r>
+      <w:r>
+        <w:rPr>
+          <w:lang w:val="en-US"/>
+        </w:rPr>
+        <w:t xml:space="preserve"> 7 level warlock, 2 level priest</w:t>
+      </w:r>
       <w:r>
         <w:rPr>
           <w:lang w:val="en-US"/>

</xml_diff>

<commit_message>
exile city hunters hive, altar, forest and forge add
</commit_message>
<xml_diff>
--- a/campaings/Maailma/countries and quests/Quizhou.docx
+++ b/campaings/Maailma/countries and quests/Quizhou.docx
@@ -256,6 +256,23 @@
     <w:p>
       <w:pPr>
         <w:rPr>
+          <w:b/>
+          <w:bCs/>
+          <w:lang w:val="en-US"/>
+        </w:rPr>
+      </w:pPr>
+      <w:r>
+        <w:rPr>
+          <w:b/>
+          <w:bCs/>
+          <w:lang w:val="en-US"/>
+        </w:rPr>
+        <w:t>DO NOT USE DICE ROLLS FOR INVESTIGATION, PLAYERS MUST TELL YOU WHAT THEY SEARCH</w:t>
+      </w:r>
+    </w:p>
+    <w:p>
+      <w:pPr>
+        <w:rPr>
           <w:lang w:val="en-US"/>
         </w:rPr>
       </w:pPr>
@@ -550,7 +567,19 @@
         <w:rPr>
           <w:lang w:val="en-US"/>
         </w:rPr>
-        <w:t>DC 15 perception will reveal the hidden part behind the cracked door containing a silver ring, a forest map and 2 ampoules with some green fluid (can be given to herbalist Yangmin to identify this as snake poison antidote)</w:t>
+        <w:t xml:space="preserve">DC 15 perception will reveal the hidden part behind the cracked door containing a silver ring, a forest map and 2 ampoules with some green fluid (can be given to herbalist Yangmin to identify this as </w:t>
+      </w:r>
+      <w:r>
+        <w:rPr>
+          <w:lang w:val="en-US"/>
+        </w:rPr>
+        <w:t>paralitic</w:t>
+      </w:r>
+      <w:r>
+        <w:rPr>
+          <w:lang w:val="en-US"/>
+        </w:rPr>
+        <w:t>)</w:t>
       </w:r>
       <w:r>
         <w:rPr>
@@ -710,6 +739,7 @@
         <w:rPr>
           <w:lang w:val="en-US"/>
         </w:rPr>
+        <w:lastRenderedPageBreak/>
         <w:t>All exile cities are populated with drow infested by insects called “L</w:t>
       </w:r>
       <w:r>
@@ -728,14 +758,7 @@
         <w:rPr>
           <w:lang w:val="en-US"/>
         </w:rPr>
-        <w:t xml:space="preserve">This insect usually infests drow and spreads quickly, so if someone is found to be infested, they will be sent to one of exile cities </w:t>
-      </w:r>
-      <w:r>
-        <w:rPr>
-          <w:lang w:val="en-US"/>
-        </w:rPr>
-        <w:lastRenderedPageBreak/>
-        <w:t xml:space="preserve">and their house and all their </w:t>
+        <w:t xml:space="preserve">This insect usually infests drow and spreads quickly, so if someone is found to be infested, they will be sent to one of exile cities and their house and all their </w:t>
       </w:r>
       <w:r>
         <w:rPr>
@@ -1023,19 +1046,7 @@
         <w:rPr>
           <w:lang w:val="en-US"/>
         </w:rPr>
-        <w:t>Baahmut</w:t>
-      </w:r>
-      <w:r>
-        <w:rPr>
-          <w:lang w:val="en-US"/>
-        </w:rPr>
-        <w:t xml:space="preserve"> </w:t>
-      </w:r>
-      <w:r>
-        <w:rPr>
-          <w:lang w:val="en-US"/>
-        </w:rPr>
-        <w:t xml:space="preserve"> – wide but short farmer</w:t>
+        <w:t>Baahmut – wide but short farmer</w:t>
       </w:r>
       <w:r>
         <w:rPr>
@@ -1097,7 +1108,7 @@
         <w:rPr>
           <w:lang w:val="en-US"/>
         </w:rPr>
-        <w:t xml:space="preserve"> quite old woman, her face covered with mask, doctor, herbalist, knows Houshi  and Yingman young man, pupil of Yangmin, surgeon </w:t>
+        <w:t xml:space="preserve"> quite old woman, her face covered with mask, doctor, herbalist, knows Houshi and Yingman young man, pupil of Yangmin, surgeon </w:t>
       </w:r>
     </w:p>
     <w:p>
@@ -1142,7 +1153,21 @@
         <w:rPr>
           <w:lang w:val="en-US"/>
         </w:rPr>
-        <w:t>: Derek, an old man, potter, usually works at mornings and then sits on the beach, feeling, that something is calling him.</w:t>
+        <w:t xml:space="preserve">: </w:t>
+      </w:r>
+    </w:p>
+    <w:p>
+      <w:pPr>
+        <w:ind w:left="708"/>
+        <w:rPr>
+          <w:lang w:val="en-US"/>
+        </w:rPr>
+      </w:pPr>
+      <w:r>
+        <w:rPr>
+          <w:lang w:val="en-US"/>
+        </w:rPr>
+        <w:t>Derek, an old man, potter, usually works at mornings and then sits on the beach, feeling, that something is calling him.</w:t>
       </w:r>
     </w:p>
     <w:p>
@@ -1175,67 +1200,439 @@
           <w:lang w:val="en-US"/>
         </w:rPr>
         <w:tab/>
-        <w:t>Guild of fisherman is located here.</w:t>
+      </w:r>
+      <w:r>
+        <w:rPr>
+          <w:lang w:val="en-US"/>
+        </w:rPr>
+        <w:t>F</w:t>
+      </w:r>
+      <w:r>
+        <w:rPr>
+          <w:lang w:val="en-US"/>
+        </w:rPr>
+        <w:t>isherm</w:t>
+      </w:r>
+      <w:r>
+        <w:rPr>
+          <w:lang w:val="en-US"/>
+        </w:rPr>
+        <w:t>e</w:t>
+      </w:r>
+      <w:r>
+        <w:rPr>
+          <w:lang w:val="en-US"/>
+        </w:rPr>
+        <w:t>n</w:t>
+      </w:r>
+      <w:r>
+        <w:rPr>
+          <w:lang w:val="en-US"/>
+        </w:rPr>
+        <w:t xml:space="preserve"> “guild”</w:t>
+      </w:r>
+      <w:r>
+        <w:rPr>
+          <w:lang w:val="en-US"/>
+        </w:rPr>
+        <w:t xml:space="preserve"> is located here.</w:t>
+      </w:r>
+    </w:p>
+    <w:p>
+      <w:pPr>
+        <w:rPr>
+          <w:lang w:val="en-US"/>
+        </w:rPr>
+      </w:pPr>
+      <w:r>
+        <w:rPr>
+          <w:lang w:val="en-US"/>
+        </w:rPr>
+        <w:t>Blacksmith</w:t>
+      </w:r>
+    </w:p>
+    <w:p>
+      <w:pPr>
+        <w:rPr>
+          <w:lang w:val="en-US"/>
+        </w:rPr>
+      </w:pPr>
+      <w:r>
+        <w:rPr>
+          <w:lang w:val="en-US"/>
+        </w:rPr>
+        <w:tab/>
+        <w:t xml:space="preserve">Sells all common items. </w:t>
+      </w:r>
+    </w:p>
+    <w:p>
+      <w:pPr>
+        <w:rPr>
+          <w:lang w:val="en-US"/>
+        </w:rPr>
+      </w:pPr>
+      <w:r>
+        <w:rPr>
+          <w:lang w:val="en-US"/>
+        </w:rPr>
+        <w:tab/>
+        <w:t>Fountain of youth quest</w:t>
+      </w:r>
+      <w:r>
+        <w:rPr>
+          <w:lang w:val="en-US"/>
+        </w:rPr>
+        <w:t xml:space="preserve">: smiths tells about fountain somewhere in the woods, if PCs bring him </w:t>
+      </w:r>
+    </w:p>
+    <w:p>
+      <w:pPr>
+        <w:rPr>
+          <w:lang w:val="en-US"/>
+        </w:rPr>
+      </w:pPr>
+      <w:r>
+        <w:rPr>
+          <w:lang w:val="en-US"/>
+        </w:rPr>
+        <w:t>Town square</w:t>
+      </w:r>
+    </w:p>
+    <w:p>
+      <w:pPr>
+        <w:rPr>
+          <w:lang w:val="en-US"/>
+        </w:rPr>
+      </w:pPr>
+      <w:r>
+        <w:rPr>
+          <w:lang w:val="en-US"/>
+        </w:rPr>
+        <w:t>Farms</w:t>
+      </w:r>
+    </w:p>
+    <w:p>
+      <w:pPr>
+        <w:rPr>
+          <w:lang w:val="en-US"/>
+        </w:rPr>
+      </w:pPr>
+      <w:r>
+        <w:rPr>
+          <w:lang w:val="en-US"/>
+        </w:rPr>
+        <w:tab/>
+        <w:t>15 farmers in total</w:t>
+      </w:r>
+    </w:p>
+    <w:p>
+      <w:pPr>
+        <w:ind w:left="708"/>
+        <w:rPr>
+          <w:lang w:val="en-US"/>
+        </w:rPr>
+      </w:pPr>
+      <w:r>
+        <w:rPr>
+          <w:lang w:val="en-US"/>
+        </w:rPr>
+        <w:t>2 guys in tavern are the only ones who were friends with Czou, if party meets them at their houses, farmers will tell about incident on the hunt few month ago, when Czou were wounded and refused to go to hospital.</w:t>
       </w:r>
       <w:bookmarkStart w:id="0" w:name="_GoBack"/>
       <w:bookmarkEnd w:id="0"/>
-    </w:p>
-    <w:p>
-      <w:pPr>
-        <w:rPr>
-          <w:lang w:val="en-US"/>
-        </w:rPr>
-      </w:pPr>
-      <w:r>
-        <w:rPr>
-          <w:lang w:val="en-US"/>
-        </w:rPr>
-        <w:t>Blacksmith</w:t>
-      </w:r>
-    </w:p>
-    <w:p>
-      <w:pPr>
-        <w:rPr>
-          <w:lang w:val="en-US"/>
-        </w:rPr>
-      </w:pPr>
-      <w:r>
-        <w:rPr>
-          <w:lang w:val="en-US"/>
-        </w:rPr>
-        <w:t>Town square</w:t>
-      </w:r>
-    </w:p>
-    <w:p>
-      <w:pPr>
-        <w:rPr>
-          <w:lang w:val="en-US"/>
-        </w:rPr>
-      </w:pPr>
-      <w:r>
-        <w:rPr>
-          <w:lang w:val="en-US"/>
-        </w:rPr>
-        <w:t>Farms</w:t>
-      </w:r>
-    </w:p>
-    <w:p>
-      <w:pPr>
-        <w:rPr>
-          <w:lang w:val="en-US"/>
-        </w:rPr>
-      </w:pPr>
-      <w:r>
-        <w:rPr>
-          <w:lang w:val="en-US"/>
-        </w:rPr>
-        <w:t>Training grounds</w:t>
-      </w:r>
-      <w:r>
-        <w:rPr>
-          <w:lang w:val="en-US"/>
-        </w:rPr>
-        <w:t xml:space="preserve"> of local hunters</w:t>
+      <w:r>
+        <w:rPr>
+          <w:lang w:val="en-US"/>
+        </w:rPr>
+        <w:t xml:space="preserve"> </w:t>
+      </w:r>
+    </w:p>
+    <w:p>
+      <w:pPr>
+        <w:rPr>
+          <w:lang w:val="en-US"/>
+        </w:rPr>
+      </w:pPr>
+      <w:r>
+        <w:rPr>
+          <w:lang w:val="en-US"/>
+        </w:rPr>
+        <w:t>Hunter’s hive</w:t>
+      </w:r>
+    </w:p>
+    <w:p>
+      <w:pPr>
+        <w:ind w:left="708"/>
+        <w:rPr>
+          <w:lang w:val="en-US"/>
+        </w:rPr>
+      </w:pPr>
+      <w:r>
+        <w:rPr>
+          <w:lang w:val="en-US"/>
+        </w:rPr>
+        <w:lastRenderedPageBreak/>
+        <w:t>Leader: Ludwig the stinger</w:t>
+      </w:r>
+      <w:r>
+        <w:rPr>
+          <w:lang w:val="en-US"/>
+        </w:rPr>
+        <w:t>, 2m strong man, half of his face is covered with holes</w:t>
+      </w:r>
+      <w:r>
+        <w:rPr>
+          <w:lang w:val="en-US"/>
+        </w:rPr>
+        <w:t>, the strongest member of hunter’s hive.</w:t>
+      </w:r>
+      <w:r>
+        <w:rPr>
+          <w:lang w:val="en-US"/>
+        </w:rPr>
+        <w:t xml:space="preserve"> </w:t>
+      </w:r>
+      <w:r>
+        <w:rPr>
+          <w:lang w:val="en-US"/>
+        </w:rPr>
+        <w:t>Tries his best to sustain city with meat from the forest.</w:t>
+      </w:r>
+    </w:p>
+    <w:p>
+      <w:pPr>
+        <w:ind w:left="708"/>
+        <w:rPr>
+          <w:lang w:val="en-US"/>
+        </w:rPr>
+      </w:pPr>
+      <w:r>
+        <w:rPr>
+          <w:lang w:val="en-US"/>
+        </w:rPr>
+        <w:t xml:space="preserve"> </w:t>
+      </w:r>
+      <w:r>
+        <w:rPr>
+          <w:lang w:val="en-US"/>
+        </w:rPr>
+        <w:t>Other members: 5-6 normal hunters and 2-3 super infested but with covered with asks faces</w:t>
+      </w:r>
+    </w:p>
+    <w:p>
+      <w:pPr>
+        <w:rPr>
+          <w:lang w:val="en-US"/>
+        </w:rPr>
+      </w:pPr>
+      <w:r>
+        <w:rPr>
+          <w:lang w:val="en-US"/>
+        </w:rPr>
+        <w:t>The forest:</w:t>
+      </w:r>
+    </w:p>
+    <w:p>
+      <w:pPr>
+        <w:ind w:left="708"/>
+        <w:rPr>
+          <w:lang w:val="en-US"/>
+        </w:rPr>
+      </w:pPr>
+      <w:r>
+        <w:rPr>
+          <w:lang w:val="en-US"/>
+        </w:rPr>
+        <w:t>If PCs take guide from hunter</w:t>
+      </w:r>
+      <w:r>
+        <w:rPr>
+          <w:lang w:val="en-US"/>
+        </w:rPr>
+        <w:t>’</w:t>
+      </w:r>
+      <w:r>
+        <w:rPr>
+          <w:lang w:val="en-US"/>
+        </w:rPr>
+        <w:t xml:space="preserve">s hive, </w:t>
+      </w:r>
+      <w:r>
+        <w:rPr>
+          <w:lang w:val="en-US"/>
+        </w:rPr>
+        <w:t>hunter</w:t>
+      </w:r>
+      <w:r>
+        <w:rPr>
+          <w:lang w:val="en-US"/>
+        </w:rPr>
+        <w:t xml:space="preserve"> wi</w:t>
+      </w:r>
+      <w:r>
+        <w:rPr>
+          <w:lang w:val="en-US"/>
+        </w:rPr>
+        <w:t>ll</w:t>
+      </w:r>
+      <w:r>
+        <w:rPr>
+          <w:lang w:val="en-US"/>
+        </w:rPr>
+        <w:t xml:space="preserve"> try to lead them</w:t>
+      </w:r>
+      <w:r>
+        <w:rPr>
+          <w:lang w:val="en-US"/>
+        </w:rPr>
+        <w:t xml:space="preserve"> to valley.</w:t>
+      </w:r>
+      <w:r>
+        <w:rPr>
+          <w:lang w:val="en-US"/>
+        </w:rPr>
+        <w:t xml:space="preserve"> If hunter is infested</w:t>
+      </w:r>
+      <w:r>
+        <w:rPr>
+          <w:lang w:val="en-US"/>
+        </w:rPr>
+        <w:t xml:space="preserve"> from hunter’s hive</w:t>
+      </w:r>
+      <w:r>
+        <w:rPr>
+          <w:lang w:val="en-US"/>
+        </w:rPr>
+        <w:t xml:space="preserve"> and PCs will come to mountain side hunter will attack them</w:t>
+      </w:r>
+      <w:r>
+        <w:rPr>
+          <w:lang w:val="en-US"/>
+        </w:rPr>
+        <w:t xml:space="preserve"> before they enter the mountain side area, after attacking he will try to lure them further from altar</w:t>
+      </w:r>
+      <w:r>
+        <w:rPr>
+          <w:lang w:val="en-US"/>
+        </w:rPr>
+        <w:t>.</w:t>
+      </w:r>
+      <w:r>
+        <w:rPr>
+          <w:lang w:val="en-US"/>
+        </w:rPr>
+        <w:t xml:space="preserve"> He has 1 smoke bomb and 2-3 prepared places with prepared traps, as well as long sword and short bow with 2 daggers.</w:t>
+      </w:r>
+    </w:p>
+    <w:p>
+      <w:pPr>
+        <w:ind w:firstLine="708"/>
+        <w:rPr>
+          <w:lang w:val="en-US"/>
+        </w:rPr>
+      </w:pPr>
+      <w:r>
+        <w:rPr>
+          <w:lang w:val="en-US"/>
+        </w:rPr>
+        <w:t xml:space="preserve">Valley: </w:t>
+      </w:r>
+    </w:p>
+    <w:p>
+      <w:pPr>
+        <w:ind w:left="1416"/>
+        <w:rPr>
+          <w:lang w:val="en-US"/>
+        </w:rPr>
+      </w:pPr>
+      <w:r>
+        <w:rPr>
+          <w:lang w:val="en-US"/>
+        </w:rPr>
+        <w:t>Some hunt, I guess, will take place, try to make PCs use their skill checks, stealth for a sneak attack on a pray (bear for example)</w:t>
+      </w:r>
+      <w:r>
+        <w:rPr>
+          <w:lang w:val="en-US"/>
+        </w:rPr>
+        <w:t>, investigation to find it’s tracks etc.</w:t>
+      </w:r>
+      <w:r>
+        <w:rPr>
+          <w:lang w:val="en-US"/>
+        </w:rPr>
+        <w:tab/>
+      </w:r>
+    </w:p>
+    <w:p>
+      <w:pPr>
+        <w:rPr>
+          <w:lang w:val="en-US"/>
+        </w:rPr>
+      </w:pPr>
+      <w:r>
+        <w:rPr>
+          <w:lang w:val="en-US"/>
+        </w:rPr>
+        <w:tab/>
+        <w:t>Mountain side:</w:t>
+      </w:r>
+    </w:p>
+    <w:p>
+      <w:pPr>
+        <w:ind w:left="1416"/>
+        <w:rPr>
+          <w:lang w:val="en-US"/>
+        </w:rPr>
+      </w:pPr>
+      <w:r>
+        <w:rPr>
+          <w:lang w:val="en-US"/>
+        </w:rPr>
+        <w:t xml:space="preserve">There is an Aboleth’s altar, as well as </w:t>
+      </w:r>
+      <w:r>
+        <w:rPr>
+          <w:lang w:val="en-US"/>
+        </w:rPr>
+        <w:t>1</w:t>
+      </w:r>
+      <w:r>
+        <w:rPr>
+          <w:lang w:val="en-US"/>
+        </w:rPr>
+        <w:t xml:space="preserve"> fanatic</w:t>
+      </w:r>
+      <w:r>
+        <w:rPr>
+          <w:lang w:val="en-US"/>
+        </w:rPr>
+        <w:t xml:space="preserve"> </w:t>
+      </w:r>
+      <w:r>
+        <w:rPr>
+          <w:lang w:val="en-US"/>
+        </w:rPr>
+        <w:t>(50 silver each, 2 daggers) and 2 infested psychos (have some fresh meat, old thick blody bandages)</w:t>
+      </w:r>
+      <w:r>
+        <w:rPr>
+          <w:lang w:val="en-US"/>
+        </w:rPr>
+        <w:t xml:space="preserve">. </w:t>
+      </w:r>
+    </w:p>
+    <w:p>
+      <w:pPr>
+        <w:rPr>
+          <w:lang w:val="en-US"/>
+        </w:rPr>
+      </w:pPr>
+      <w:r>
+        <w:rPr>
+          <w:lang w:val="en-US"/>
+        </w:rPr>
+        <w:tab/>
       </w:r>
     </w:p>
     <w:p>
@@ -1274,7 +1671,31 @@
         <w:rPr>
           <w:lang w:val="en-US"/>
         </w:rPr>
-        <w:t xml:space="preserve"> 7 level warlock, 2 level priest</w:t>
+        <w:t xml:space="preserve"> 7</w:t>
+      </w:r>
+      <w:r>
+        <w:rPr>
+          <w:lang w:val="en-US"/>
+        </w:rPr>
+        <w:t xml:space="preserve">th </w:t>
+      </w:r>
+      <w:r>
+        <w:rPr>
+          <w:lang w:val="en-US"/>
+        </w:rPr>
+        <w:t>level warlock, 2</w:t>
+      </w:r>
+      <w:r>
+        <w:rPr>
+          <w:lang w:val="en-US"/>
+        </w:rPr>
+        <w:t>nd</w:t>
+      </w:r>
+      <w:r>
+        <w:rPr>
+          <w:lang w:val="en-US"/>
+        </w:rPr>
+        <w:t xml:space="preserve"> level priest</w:t>
       </w:r>
       <w:r>
         <w:rPr>
@@ -1411,113 +1832,113 @@
         <w:rPr>
           <w:lang w:val="en-US"/>
         </w:rPr>
+        <w:t>Strange patient – missing, man who was always covered in bandages, rarely ate anything, never spoke to anyone, whenever he was in the same room with other patients, their illness progressed faster, and some of them even died.</w:t>
+      </w:r>
+    </w:p>
+    <w:p>
+      <w:pPr>
+        <w:ind w:left="1416"/>
+        <w:rPr>
+          <w:lang w:val="en-US"/>
+        </w:rPr>
+      </w:pPr>
+      <w:r>
+        <w:rPr>
+          <w:lang w:val="en-US"/>
+        </w:rPr>
+        <w:t>Patient #1 – shy lady with broken leg. Huntress, who fell from a tree on a hunt. Will not tell her name and will cover her face with a mask to hide her dishonor to save her place at hunter’s hive</w:t>
+      </w:r>
+    </w:p>
+    <w:p>
+      <w:pPr>
+        <w:ind w:left="1416"/>
+        <w:rPr>
+          <w:lang w:val="en-US"/>
+        </w:rPr>
+      </w:pPr>
+      <w:r>
+        <w:rPr>
+          <w:lang w:val="en-US"/>
+        </w:rPr>
+        <w:t>Patient #2 – old man with</w:t>
+      </w:r>
+      <w:r>
+        <w:rPr>
+          <w:lang w:val="en-US"/>
+        </w:rPr>
+        <w:t xml:space="preserve"> his body being an open hive, </w:t>
+      </w:r>
+      <w:r>
+        <w:rPr>
+          <w:lang w:val="en-US"/>
+        </w:rPr>
+        <w:t>can’t</w:t>
+      </w:r>
+      <w:r>
+        <w:rPr>
+          <w:lang w:val="en-US"/>
+        </w:rPr>
+        <w:t xml:space="preserve"> speak, he is on the death door, will die if any harm or stress is done to him.</w:t>
+      </w:r>
+    </w:p>
+    <w:p>
+      <w:pPr>
+        <w:ind w:left="1416"/>
+        <w:rPr>
+          <w:lang w:val="en-US"/>
+        </w:rPr>
+      </w:pPr>
+      <w:r>
+        <w:rPr>
+          <w:lang w:val="en-US"/>
+        </w:rPr>
+        <w:t xml:space="preserve">Patient #7 </w:t>
+      </w:r>
+      <w:r>
+        <w:rPr>
+          <w:lang w:val="en-US"/>
+        </w:rPr>
+        <w:t>–</w:t>
+      </w:r>
+      <w:r>
+        <w:rPr>
+          <w:lang w:val="en-US"/>
+        </w:rPr>
+        <w:t xml:space="preserve"> </w:t>
+      </w:r>
+      <w:r>
+        <w:rPr>
+          <w:lang w:val="en-US"/>
+        </w:rPr>
+        <w:t>middle-aged man with crippling cough, were a good friend of Czou Houshi, hunter (but he is not in hunters hive), were hunting with CH usually. He saw infested animals, but he will not tell anything about him, because he fears that he will be killed by hospital personal.</w:t>
+      </w:r>
+    </w:p>
+    <w:p>
+      <w:pPr>
+        <w:ind w:left="1416"/>
+        <w:rPr>
+          <w:lang w:val="en-US"/>
+        </w:rPr>
+      </w:pPr>
+      <w:r>
+        <w:rPr>
+          <w:lang w:val="en-US"/>
+        </w:rPr>
+        <w:t xml:space="preserve">Patient #8 – old woman with insectoid arms and 1 eye, silent (if PCs are stuck use her to give them a clue about mountain side of the coast) </w:t>
+      </w:r>
+    </w:p>
+    <w:p>
+      <w:pPr>
+        <w:ind w:left="1416"/>
+        <w:rPr>
+          <w:lang w:val="en-US"/>
+        </w:rPr>
+      </w:pPr>
+      <w:r>
+        <w:rPr>
+          <w:lang w:val="en-US"/>
+        </w:rPr>
         <w:lastRenderedPageBreak/>
-        <w:t>Strange patient – missing, man who was always covered in bandages, rarely ate anything, never spoke to anyone, whenever he was in the same room with other patients, their illness progressed faster, and some of them even died.</w:t>
-      </w:r>
-    </w:p>
-    <w:p>
-      <w:pPr>
-        <w:ind w:left="1416"/>
-        <w:rPr>
-          <w:lang w:val="en-US"/>
-        </w:rPr>
-      </w:pPr>
-      <w:r>
-        <w:rPr>
-          <w:lang w:val="en-US"/>
-        </w:rPr>
-        <w:t>Patient #1 – shy lady with broken leg. Huntress, who fell from a tree on a hunt. Will not tell her name and will cover her face with a mask to hide her dishonor to save her place at hunter’s hive</w:t>
-      </w:r>
-    </w:p>
-    <w:p>
-      <w:pPr>
-        <w:ind w:left="1416"/>
-        <w:rPr>
-          <w:lang w:val="en-US"/>
-        </w:rPr>
-      </w:pPr>
-      <w:r>
-        <w:rPr>
-          <w:lang w:val="en-US"/>
-        </w:rPr>
-        <w:t>Patient #2 – old man with</w:t>
-      </w:r>
-      <w:r>
-        <w:rPr>
-          <w:lang w:val="en-US"/>
-        </w:rPr>
-        <w:t xml:space="preserve"> his body being an open hive, </w:t>
-      </w:r>
-      <w:r>
-        <w:rPr>
-          <w:lang w:val="en-US"/>
-        </w:rPr>
-        <w:t>can’t</w:t>
-      </w:r>
-      <w:r>
-        <w:rPr>
-          <w:lang w:val="en-US"/>
-        </w:rPr>
-        <w:t xml:space="preserve"> speak, he is on the death door, will die if any harm or stress is done to him.</w:t>
-      </w:r>
-    </w:p>
-    <w:p>
-      <w:pPr>
-        <w:ind w:left="1416"/>
-        <w:rPr>
-          <w:lang w:val="en-US"/>
-        </w:rPr>
-      </w:pPr>
-      <w:r>
-        <w:rPr>
-          <w:lang w:val="en-US"/>
-        </w:rPr>
-        <w:t xml:space="preserve">Patient #7 </w:t>
-      </w:r>
-      <w:r>
-        <w:rPr>
-          <w:lang w:val="en-US"/>
-        </w:rPr>
-        <w:t>–</w:t>
-      </w:r>
-      <w:r>
-        <w:rPr>
-          <w:lang w:val="en-US"/>
-        </w:rPr>
-        <w:t xml:space="preserve"> </w:t>
-      </w:r>
-      <w:r>
-        <w:rPr>
-          <w:lang w:val="en-US"/>
-        </w:rPr>
-        <w:t>middle-aged man with crippling cough, were a good friend of Czou Houshi, hunter (but he is not in hunters hive), were hunting with CH usually. He saw infested animals, but he will not tell anything about him, because he fears that he will be killed by hospital personal.</w:t>
-      </w:r>
-    </w:p>
-    <w:p>
-      <w:pPr>
-        <w:ind w:left="1416"/>
-        <w:rPr>
-          <w:lang w:val="en-US"/>
-        </w:rPr>
-      </w:pPr>
-      <w:r>
-        <w:rPr>
-          <w:lang w:val="en-US"/>
-        </w:rPr>
-        <w:t xml:space="preserve">Patient #8 – old woman with insectoid arms and 1 eye, silent (if PCs are stuck use her to give them a clue about mountain side of the coast) </w:t>
-      </w:r>
-    </w:p>
-    <w:p>
-      <w:pPr>
-        <w:ind w:left="1416"/>
-        <w:rPr>
-          <w:lang w:val="en-US"/>
-        </w:rPr>
-      </w:pPr>
-      <w:r>
-        <w:rPr>
-          <w:lang w:val="en-US"/>
-        </w:rPr>
         <w:t>Patient #3,4 ,5 ,6 – completely insane contained in special rooms</w:t>
       </w:r>
       <w:r>
@@ -1530,7 +1951,19 @@
         <w:rPr>
           <w:lang w:val="en-US"/>
         </w:rPr>
-        <w:t>. If PC enters one of the rooms 3,5,6 they will be attacked by the psych in the room (hp: 20, attack dmg – 3d10)</w:t>
+        <w:t>. If PC enters one of the rooms 3,5,6 they will be attacked by the psych</w:t>
+      </w:r>
+      <w:r>
+        <w:rPr>
+          <w:lang w:val="en-US"/>
+        </w:rPr>
+        <w:t>o</w:t>
+      </w:r>
+      <w:r>
+        <w:rPr>
+          <w:lang w:val="en-US"/>
+        </w:rPr>
+        <w:t xml:space="preserve"> in the room </w:t>
       </w:r>
     </w:p>
     <w:p>

</xml_diff>

<commit_message>
minor details exile cities
</commit_message>
<xml_diff>
--- a/campaings/Maailma/countries and quests/Quizhou.docx
+++ b/campaings/Maailma/countries and quests/Quizhou.docx
@@ -726,6 +726,28 @@
         <w:rPr>
           <w:lang w:val="en-US"/>
         </w:rPr>
+        <w:lastRenderedPageBreak/>
+        <w:t>All NPC’s affected by Lirgass are not consciously obeying him, his presence is passive and he can gather info from them at will, he can also turn them into psychos (if that’s no name NPC) and command to do anything.</w:t>
+      </w:r>
+      <w:bookmarkStart w:id="0" w:name="_GoBack"/>
+      <w:bookmarkEnd w:id="0"/>
+      <w:r>
+        <w:rPr>
+          <w:lang w:val="en-US"/>
+        </w:rPr>
+        <w:t xml:space="preserve"> </w:t>
+      </w:r>
+    </w:p>
+    <w:p>
+      <w:pPr>
+        <w:rPr>
+          <w:lang w:val="en-US"/>
+        </w:rPr>
+      </w:pPr>
+      <w:r>
+        <w:rPr>
+          <w:lang w:val="en-US"/>
+        </w:rPr>
         <w:t>Winter nearly whole year, but the sea never freezes even so there is always some ice on it.</w:t>
       </w:r>
     </w:p>
@@ -739,7 +761,6 @@
         <w:rPr>
           <w:lang w:val="en-US"/>
         </w:rPr>
-        <w:lastRenderedPageBreak/>
         <w:t>All exile cities are populated with drow infested by insects called “L</w:t>
       </w:r>
       <w:r>
@@ -1248,6 +1269,34 @@
         <w:rPr>
           <w:lang w:val="en-US"/>
         </w:rPr>
+        <w:tab/>
+        <w:t>6 fishermen, 1 affected by Lirgass</w:t>
+      </w:r>
+    </w:p>
+    <w:p>
+      <w:pPr>
+        <w:rPr>
+          <w:lang w:val="en-US"/>
+        </w:rPr>
+      </w:pPr>
+      <w:r>
+        <w:rPr>
+          <w:lang w:val="en-US"/>
+        </w:rPr>
+        <w:tab/>
+        <w:t>Will tell that fishing gets harder each day.</w:t>
+      </w:r>
+    </w:p>
+    <w:p>
+      <w:pPr>
+        <w:rPr>
+          <w:lang w:val="en-US"/>
+        </w:rPr>
+      </w:pPr>
+      <w:r>
+        <w:rPr>
+          <w:lang w:val="en-US"/>
+        </w:rPr>
         <w:t>Blacksmith</w:t>
       </w:r>
     </w:p>
@@ -1308,25 +1357,12 @@
         <w:rPr>
           <w:lang w:val="en-US"/>
         </w:rPr>
+        <w:lastRenderedPageBreak/>
         <w:t>Farms</w:t>
       </w:r>
     </w:p>
     <w:p>
       <w:pPr>
-        <w:rPr>
-          <w:lang w:val="en-US"/>
-        </w:rPr>
-      </w:pPr>
-      <w:r>
-        <w:rPr>
-          <w:lang w:val="en-US"/>
-        </w:rPr>
-        <w:tab/>
-        <w:t>15 farmers in total</w:t>
-      </w:r>
-    </w:p>
-    <w:p>
-      <w:pPr>
         <w:ind w:left="708"/>
         <w:rPr>
           <w:lang w:val="en-US"/>
@@ -1336,15 +1372,39 @@
         <w:rPr>
           <w:lang w:val="en-US"/>
         </w:rPr>
-        <w:t>2 guys in tavern are the only ones who were friends with Czou, if party meets them at their houses, farmers will tell about incident on the hunt few month ago, when Czou were wounded and refused to go to hospital.</w:t>
-      </w:r>
-      <w:bookmarkStart w:id="0" w:name="_GoBack"/>
-      <w:bookmarkEnd w:id="0"/>
-      <w:r>
-        <w:rPr>
-          <w:lang w:val="en-US"/>
-        </w:rPr>
-        <w:t xml:space="preserve"> </w:t>
+        <w:t>1</w:t>
+      </w:r>
+      <w:r>
+        <w:rPr>
+          <w:lang w:val="en-US"/>
+        </w:rPr>
+        <w:t>6</w:t>
+      </w:r>
+      <w:r>
+        <w:rPr>
+          <w:lang w:val="en-US"/>
+        </w:rPr>
+        <w:t xml:space="preserve"> farmers in total</w:t>
+      </w:r>
+      <w:r>
+        <w:rPr>
+          <w:lang w:val="en-US"/>
+        </w:rPr>
+        <w:t xml:space="preserve"> 2 of them are affected by Lirgass, so if PCs try to talk with a random new farmer, roll a dice to decide whether he is Lirgass agent </w:t>
+      </w:r>
+    </w:p>
+    <w:p>
+      <w:pPr>
+        <w:ind w:left="708"/>
+        <w:rPr>
+          <w:lang w:val="en-US"/>
+        </w:rPr>
+      </w:pPr>
+      <w:r>
+        <w:rPr>
+          <w:lang w:val="en-US"/>
+        </w:rPr>
+        <w:t xml:space="preserve">2 guys in tavern are the only ones who were friends with Czou, if party meets them at their houses, farmers will tell about incident on the hunt few month ago, when Czou were wounded and refused to go to hospital. </w:t>
       </w:r>
     </w:p>
     <w:p>
@@ -1371,7 +1431,6 @@
         <w:rPr>
           <w:lang w:val="en-US"/>
         </w:rPr>
-        <w:lastRenderedPageBreak/>
         <w:t>Leader: Ludwig the stinger</w:t>
       </w:r>
       <w:r>
@@ -1860,6 +1919,7 @@
         <w:rPr>
           <w:lang w:val="en-US"/>
         </w:rPr>
+        <w:lastRenderedPageBreak/>
         <w:t>Patient #2 – old man with</w:t>
       </w:r>
       <w:r>
@@ -1938,7 +1998,6 @@
         <w:rPr>
           <w:lang w:val="en-US"/>
         </w:rPr>
-        <w:lastRenderedPageBreak/>
         <w:t>Patient #3,4 ,5 ,6 – completely insane contained in special rooms</w:t>
       </w:r>
       <w:r>

</xml_diff>